<commit_message>
from LP topic final v2
</commit_message>
<xml_diff>
--- a/Искусственный интеллект в образовании.docx
+++ b/Искусственный интеллект в образовании.docx
@@ -149,66 +149,154 @@
     </w:p>
     <w:p>
       <w:pPr>
-        <w:spacing w:after="0" w:line="240" w:lineRule="auto"/>
-        <w:jc w:val="center"/>
-        <w:rPr>
-          <w:rFonts w:ascii="Times New Roman" w:hAnsi="Times New Roman" w:cs="Times New Roman"/>
+        <w:rPr>
+          <w:rFonts w:ascii="Times New Roman" w:hAnsi="Times New Roman"/>
           <w:sz w:val="28"/>
-          <w:szCs w:val="28"/>
         </w:rPr>
       </w:pPr>
     </w:p>
     <w:p>
       <w:pPr>
-        <w:rPr>
-          <w:rFonts w:ascii="Times New Roman" w:hAnsi="Times New Roman"/>
-          <w:sz w:val="28"/>
-        </w:rPr>
-      </w:pPr>
-      <w:r>
-        <w:br w:type="page"/>
+        <w:pStyle w:val="a6"/>
+      </w:pPr>
+      <w:r>
+        <w:t xml:space="preserve">С развитием технологий искусственного интеллекта (ИИ) наш мир переживает период значительных изменений в различных областях, включая образование. Искусственный интеллект представляет собой набор технологий и систем, способных анализировать данные, извлекать знания и принимать решения, </w:t>
+      </w:r>
+      <w:r>
+        <w:t>зачастую на уровне человеческого разума или даже превосходящие их</w:t>
+      </w:r>
+      <w:r>
+        <w:t>. Этот быстрый прогресс открывает новые возможности для образования, трансформируя способы обучения и улучшая доступность образовательных ресурсов</w:t>
+      </w:r>
+      <w:r>
+        <w:t xml:space="preserve"> </w:t>
+      </w:r>
+      <w:r>
+        <w:t>[1]</w:t>
+      </w:r>
+      <w:r>
+        <w:t>.</w:t>
+      </w:r>
+      <w:r>
+        <w:t xml:space="preserve"> </w:t>
+      </w:r>
+      <w:r>
+        <w:t xml:space="preserve">В контексте современных </w:t>
+      </w:r>
+      <w:r>
+        <w:t>задач</w:t>
+      </w:r>
+      <w:r>
+        <w:t xml:space="preserve"> и требований растущего цифрового общества, образовательные учреждения встают перед задачей адаптации к новым технологиям и методам обучения. Одной из наиболее перспективных областей интеграции ИИ в образование является обучение обращения к нейросетям, которое представляет собой процесс овладения умением взаимодействия с искусственными нейронными сетями для решения </w:t>
+      </w:r>
+      <w:r>
+        <w:t>личных</w:t>
+      </w:r>
+      <w:r>
+        <w:t xml:space="preserve"> задач.</w:t>
       </w:r>
     </w:p>
     <w:p>
       <w:pPr>
         <w:pStyle w:val="a6"/>
-      </w:pPr>
-      <w:r>
-        <w:lastRenderedPageBreak/>
-        <w:t xml:space="preserve">С развитием технологий искусственного интеллекта (ИИ) наш мир переживает период значительных изменений в различных областях, включая образование. Искусственный интеллект представляет собой набор технологий и систем, способных анализировать данные, извлекать знания и принимать решения, </w:t>
-      </w:r>
-      <w:r>
-        <w:t>зачастую на уровне человеческого разума или даже превосходящие их</w:t>
-      </w:r>
-      <w:r>
-        <w:t>. Этот быстрый прогресс открывает новые возможности для образования, трансформируя способы обучения и улучшая доступность образовательных ресурсов</w:t>
+        <w:rPr>
+          <w:rFonts w:cs="Times New Roman"/>
+          <w:szCs w:val="28"/>
+        </w:rPr>
+      </w:pPr>
+      <w:r>
+        <w:rPr>
+          <w:rFonts w:cs="Times New Roman"/>
+          <w:szCs w:val="28"/>
+        </w:rPr>
+        <w:t xml:space="preserve">С появлением доступа к множеству онлайн-ресурсов и информационных платформ, </w:t>
+      </w:r>
+      <w:r>
+        <w:rPr>
+          <w:rFonts w:cs="Times New Roman"/>
+          <w:szCs w:val="28"/>
+        </w:rPr>
+        <w:t>нейросети</w:t>
+      </w:r>
+      <w:r>
+        <w:rPr>
+          <w:rFonts w:cs="Times New Roman"/>
+          <w:szCs w:val="28"/>
+        </w:rPr>
+        <w:t xml:space="preserve"> станов</w:t>
+      </w:r>
+      <w:r>
+        <w:rPr>
+          <w:rFonts w:cs="Times New Roman"/>
+          <w:szCs w:val="28"/>
+        </w:rPr>
+        <w:t>я</w:t>
+      </w:r>
+      <w:r>
+        <w:rPr>
+          <w:rFonts w:cs="Times New Roman"/>
+          <w:szCs w:val="28"/>
+        </w:rPr>
+        <w:t>тся незаменимым помощником для школьников в их учебной и внешкольной деятельности</w:t>
+      </w:r>
+      <w:r>
+        <w:rPr>
+          <w:rFonts w:cs="Times New Roman"/>
+          <w:szCs w:val="28"/>
+        </w:rPr>
+        <w:t>, помогая осваивать новые хобби и расширять знания в различных направления, которыми интересуется ученик</w:t>
+      </w:r>
+      <w:r>
+        <w:rPr>
+          <w:rFonts w:cs="Times New Roman"/>
+          <w:szCs w:val="28"/>
+        </w:rPr>
+        <w:t xml:space="preserve"> [</w:t>
+      </w:r>
+      <w:r>
+        <w:rPr>
+          <w:rFonts w:cs="Times New Roman"/>
+          <w:szCs w:val="28"/>
+        </w:rPr>
+        <w:t>2</w:t>
+      </w:r>
+      <w:r>
+        <w:rPr>
+          <w:rFonts w:cs="Times New Roman"/>
+          <w:szCs w:val="28"/>
+        </w:rPr>
+        <w:t>, 3</w:t>
+      </w:r>
+      <w:r>
+        <w:rPr>
+          <w:rFonts w:cs="Times New Roman"/>
+          <w:szCs w:val="28"/>
+        </w:rPr>
+        <w:t>]</w:t>
+      </w:r>
+      <w:r>
+        <w:rPr>
+          <w:rFonts w:cs="Times New Roman"/>
+          <w:szCs w:val="28"/>
+        </w:rPr>
+        <w:t>.</w:t>
       </w:r>
       <w:r>
         <w:t xml:space="preserve"> </w:t>
       </w:r>
       <w:r>
-        <w:t>[1]</w:t>
-      </w:r>
-      <w:r>
-        <w:t>.</w:t>
-      </w:r>
-      <w:r>
-        <w:t xml:space="preserve"> </w:t>
-      </w:r>
-      <w:r>
-        <w:t xml:space="preserve">В контексте современных </w:t>
-      </w:r>
-      <w:r>
-        <w:t>задач</w:t>
-      </w:r>
-      <w:r>
-        <w:t xml:space="preserve"> и требований растущего цифрового общества, образовательные учреждения встают перед задачей адаптации к новым технологиям и методам обучения. Одной из наиболее перспективных областей интеграции ИИ в образование является обучение обращения к нейросетям, которое представляет собой процесс овладения умением взаимодействия с искусственными нейронными сетями для решения </w:t>
-      </w:r>
-      <w:r>
-        <w:t>личных</w:t>
-      </w:r>
-      <w:r>
-        <w:t xml:space="preserve"> задач.</w:t>
+        <w:rPr>
+          <w:rFonts w:cs="Times New Roman"/>
+          <w:szCs w:val="28"/>
+        </w:rPr>
+        <w:t>Например, если у школьника возникает вопрос по конкретной теме или хобби, он может обратиться к искусственному интеллекту для быстрого и точного поиска информации или решения задачи. Это особенно полезно в ситуациях, когда у школьника ограниченное количество времени или доступа к информационным ресурсам.</w:t>
+      </w:r>
+      <w:r>
+        <w:rPr>
+          <w:rFonts w:cs="Times New Roman"/>
+          <w:szCs w:val="28"/>
+        </w:rPr>
+        <w:t xml:space="preserve"> Эффективное использование искусственного интеллекта в образовании может привести к значительному улучшению результатов обучения и подготовить новое поколение к вызовам будущего.</w:t>
       </w:r>
     </w:p>
     <w:p>
@@ -224,94 +312,143 @@
           <w:rFonts w:cs="Times New Roman"/>
           <w:szCs w:val="28"/>
         </w:rPr>
-        <w:t xml:space="preserve">С появлением доступа к множеству онлайн-ресурсов и информационных платформ, </w:t>
-      </w:r>
-      <w:r>
-        <w:rPr>
-          <w:rFonts w:cs="Times New Roman"/>
-          <w:szCs w:val="28"/>
-        </w:rPr>
-        <w:t>нейросети</w:t>
-      </w:r>
-      <w:r>
-        <w:rPr>
-          <w:rFonts w:cs="Times New Roman"/>
-          <w:szCs w:val="28"/>
-        </w:rPr>
-        <w:t xml:space="preserve"> станов</w:t>
-      </w:r>
-      <w:r>
-        <w:rPr>
-          <w:rFonts w:cs="Times New Roman"/>
-          <w:szCs w:val="28"/>
-        </w:rPr>
-        <w:t>я</w:t>
-      </w:r>
-      <w:r>
-        <w:rPr>
-          <w:rFonts w:cs="Times New Roman"/>
-          <w:szCs w:val="28"/>
-        </w:rPr>
-        <w:t>тся незаменимым помощником для школьников в их учебной и внешкольной деятельности</w:t>
-      </w:r>
-      <w:r>
-        <w:rPr>
-          <w:rFonts w:cs="Times New Roman"/>
-          <w:szCs w:val="28"/>
-        </w:rPr>
-        <w:t>, помогая осваивать новые хобби и расширять знания в различных направления, которыми интересуется ученик</w:t>
-      </w:r>
-      <w:r>
-        <w:rPr>
-          <w:rFonts w:cs="Times New Roman"/>
-          <w:szCs w:val="28"/>
-        </w:rPr>
-        <w:t xml:space="preserve"> [</w:t>
-      </w:r>
-      <w:r>
-        <w:rPr>
-          <w:rFonts w:cs="Times New Roman"/>
-          <w:szCs w:val="28"/>
-        </w:rPr>
-        <w:t>2</w:t>
-      </w:r>
-      <w:r>
-        <w:rPr>
-          <w:rFonts w:cs="Times New Roman"/>
-          <w:szCs w:val="28"/>
-        </w:rPr>
-        <w:t>, 3</w:t>
-      </w:r>
-      <w:r>
-        <w:rPr>
-          <w:rFonts w:cs="Times New Roman"/>
-          <w:szCs w:val="28"/>
-        </w:rPr>
-        <w:t>]</w:t>
-      </w:r>
-      <w:r>
-        <w:rPr>
-          <w:rFonts w:cs="Times New Roman"/>
-          <w:szCs w:val="28"/>
-        </w:rPr>
-        <w:t>.</w:t>
-      </w:r>
-      <w:r>
-        <w:t xml:space="preserve"> </w:t>
-      </w:r>
-      <w:r>
-        <w:rPr>
-          <w:rFonts w:cs="Times New Roman"/>
-          <w:szCs w:val="28"/>
-        </w:rPr>
-        <w:t>Например, если у школьника возникает вопрос по конкретной теме или хобби, он может обратиться к искусственному интеллекту для быстрого и точного поиска информации или решения задачи. Это особенно полезно в ситуациях, когда у школьника ограниченное количество времени или доступа к информационным ресурсам.</w:t>
-      </w:r>
-      <w:r>
-        <w:rPr>
-          <w:rFonts w:cs="Times New Roman"/>
-          <w:szCs w:val="28"/>
-        </w:rPr>
-        <w:t xml:space="preserve"> Эффективное использование искусственного интеллекта в образовании может привести к значительному улучшению результатов обучения и подготовить новое поколение к вызовам будущего.</w:t>
+        <w:t>Важным аспектом использования искусственного интеллекта является умение правильно формулировать запросы</w:t>
+      </w:r>
+      <w:r>
+        <w:rPr>
+          <w:rFonts w:cs="Times New Roman"/>
+          <w:szCs w:val="28"/>
+        </w:rPr>
+        <w:t xml:space="preserve">, которые называются </w:t>
+      </w:r>
+      <w:proofErr w:type="spellStart"/>
+      <w:r>
+        <w:rPr>
+          <w:rFonts w:cs="Times New Roman"/>
+          <w:szCs w:val="28"/>
+        </w:rPr>
+        <w:t>промтами</w:t>
+      </w:r>
+      <w:proofErr w:type="spellEnd"/>
+      <w:r>
+        <w:rPr>
+          <w:rFonts w:cs="Times New Roman"/>
+          <w:szCs w:val="28"/>
+        </w:rPr>
+        <w:t>, чтобы получить нужную информацию или решение задачи. Эт</w:t>
+      </w:r>
+      <w:r>
+        <w:rPr>
+          <w:rFonts w:cs="Times New Roman"/>
+          <w:szCs w:val="28"/>
+        </w:rPr>
+        <w:t>от</w:t>
+      </w:r>
+      <w:r>
+        <w:rPr>
+          <w:rFonts w:cs="Times New Roman"/>
+          <w:szCs w:val="28"/>
+        </w:rPr>
+        <w:t xml:space="preserve"> навык играет ключевую роль не только в образовании, но и в жизни в целом. Поэтому важно</w:t>
+      </w:r>
+      <w:r>
+        <w:rPr>
+          <w:rFonts w:cs="Times New Roman"/>
+          <w:szCs w:val="28"/>
+        </w:rPr>
+        <w:t xml:space="preserve"> научиться</w:t>
+      </w:r>
+      <w:r>
+        <w:rPr>
+          <w:rFonts w:cs="Times New Roman"/>
+          <w:szCs w:val="28"/>
+        </w:rPr>
+        <w:t xml:space="preserve"> этому навыку </w:t>
+      </w:r>
+      <w:r>
+        <w:rPr>
+          <w:rFonts w:cs="Times New Roman"/>
+          <w:szCs w:val="28"/>
+        </w:rPr>
+        <w:t>как можно</w:t>
+      </w:r>
+      <w:r>
+        <w:rPr>
+          <w:rFonts w:cs="Times New Roman"/>
+          <w:szCs w:val="28"/>
+        </w:rPr>
+        <w:t xml:space="preserve"> раньше</w:t>
+      </w:r>
+      <w:r>
+        <w:rPr>
+          <w:rFonts w:cs="Times New Roman"/>
+          <w:szCs w:val="28"/>
+        </w:rPr>
+        <w:t>, чтобы применять его успешно в будуще</w:t>
+      </w:r>
+      <w:r>
+        <w:rPr>
+          <w:rFonts w:cs="Times New Roman"/>
+          <w:szCs w:val="28"/>
+        </w:rPr>
+        <w:t xml:space="preserve">м, так как современная жизнь становится </w:t>
+      </w:r>
+      <w:r>
+        <w:rPr>
+          <w:rFonts w:cs="Times New Roman"/>
+          <w:szCs w:val="28"/>
+        </w:rPr>
+        <w:lastRenderedPageBreak/>
+        <w:t xml:space="preserve">неделимой с </w:t>
+      </w:r>
+      <w:r>
+        <w:rPr>
+          <w:rFonts w:cs="Times New Roman"/>
+          <w:szCs w:val="28"/>
+        </w:rPr>
+        <w:t>использованием языковых моделей</w:t>
+      </w:r>
+      <w:r>
+        <w:rPr>
+          <w:rFonts w:cs="Times New Roman"/>
+          <w:szCs w:val="28"/>
+        </w:rPr>
+        <w:t xml:space="preserve">, особенно в контексте молодого поколения. </w:t>
+      </w:r>
+      <w:r>
+        <w:rPr>
+          <w:rFonts w:cs="Times New Roman"/>
+          <w:szCs w:val="28"/>
+        </w:rPr>
+        <w:t xml:space="preserve">Обучение правильному формулированию запросов с использованием искусственного интеллекта может иметь множество преимуществ. </w:t>
+      </w:r>
+      <w:r>
+        <w:rPr>
+          <w:rFonts w:cs="Times New Roman"/>
+          <w:szCs w:val="28"/>
+        </w:rPr>
+        <w:t>Главное преимущество данно</w:t>
+      </w:r>
+      <w:r>
+        <w:rPr>
+          <w:rFonts w:cs="Times New Roman"/>
+          <w:szCs w:val="28"/>
+        </w:rPr>
+        <w:t xml:space="preserve">го подхода </w:t>
+      </w:r>
+      <w:r>
+        <w:rPr>
+          <w:rFonts w:cs="Times New Roman"/>
+          <w:szCs w:val="28"/>
+        </w:rPr>
+        <w:t>– это обучение молодого поколения</w:t>
+      </w:r>
+      <w:r>
+        <w:rPr>
+          <w:rFonts w:cs="Times New Roman"/>
+          <w:szCs w:val="28"/>
+        </w:rPr>
+        <w:t xml:space="preserve"> критическому мышлению и аналитическим навыкам, помогая им четко определять свои запросы и выделять ключевую информацию.</w:t>
       </w:r>
     </w:p>
     <w:p>
@@ -327,126 +464,42 @@
           <w:rFonts w:cs="Times New Roman"/>
           <w:szCs w:val="28"/>
         </w:rPr>
-        <w:t>Важным аспектом использования искусственного интеллекта является умение правильно формулировать запросы</w:t>
-      </w:r>
-      <w:r>
-        <w:rPr>
-          <w:rFonts w:cs="Times New Roman"/>
-          <w:szCs w:val="28"/>
-        </w:rPr>
-        <w:t>, которые называются промтами</w:t>
-      </w:r>
-      <w:r>
-        <w:rPr>
-          <w:rFonts w:cs="Times New Roman"/>
-          <w:szCs w:val="28"/>
-        </w:rPr>
-        <w:t>, чтобы получить нужную информацию или решение задачи. Эт</w:t>
-      </w:r>
-      <w:r>
-        <w:rPr>
-          <w:rFonts w:cs="Times New Roman"/>
-          <w:szCs w:val="28"/>
-        </w:rPr>
-        <w:t>от</w:t>
-      </w:r>
-      <w:r>
-        <w:rPr>
-          <w:rFonts w:cs="Times New Roman"/>
-          <w:szCs w:val="28"/>
-        </w:rPr>
-        <w:t xml:space="preserve"> навык играет ключевую роль не только в образовании, но и в жизни в целом. Поэтому важно</w:t>
-      </w:r>
-      <w:r>
-        <w:rPr>
-          <w:rFonts w:cs="Times New Roman"/>
-          <w:szCs w:val="28"/>
-        </w:rPr>
-        <w:t xml:space="preserve"> научиться</w:t>
-      </w:r>
-      <w:r>
-        <w:rPr>
-          <w:rFonts w:cs="Times New Roman"/>
-          <w:szCs w:val="28"/>
-        </w:rPr>
-        <w:t xml:space="preserve"> этому навыку </w:t>
-      </w:r>
-      <w:r>
-        <w:rPr>
-          <w:rFonts w:cs="Times New Roman"/>
-          <w:szCs w:val="28"/>
-        </w:rPr>
-        <w:t>как можно</w:t>
-      </w:r>
-      <w:r>
-        <w:rPr>
-          <w:rFonts w:cs="Times New Roman"/>
-          <w:szCs w:val="28"/>
-        </w:rPr>
-        <w:t xml:space="preserve"> раньше</w:t>
-      </w:r>
-      <w:r>
-        <w:rPr>
-          <w:rFonts w:cs="Times New Roman"/>
-          <w:szCs w:val="28"/>
-        </w:rPr>
-        <w:t>, чтобы применять его успешно в будуще</w:t>
-      </w:r>
-      <w:r>
-        <w:rPr>
-          <w:rFonts w:cs="Times New Roman"/>
-          <w:szCs w:val="28"/>
-        </w:rPr>
-        <w:t xml:space="preserve">м, так как современная жизнь становится неделимой с </w:t>
-      </w:r>
-      <w:r>
-        <w:rPr>
-          <w:rFonts w:cs="Times New Roman"/>
-          <w:szCs w:val="28"/>
-        </w:rPr>
-        <w:t>использованием языковых моделей</w:t>
-      </w:r>
-      <w:r>
-        <w:rPr>
-          <w:rFonts w:cs="Times New Roman"/>
-          <w:szCs w:val="28"/>
-        </w:rPr>
-        <w:t xml:space="preserve">, особенно в контексте молодого поколения. </w:t>
-      </w:r>
-      <w:r>
-        <w:rPr>
-          <w:rFonts w:cs="Times New Roman"/>
-          <w:szCs w:val="28"/>
-        </w:rPr>
-        <w:t xml:space="preserve">Обучение правильному формулированию запросов с использованием искусственного интеллекта может иметь множество преимуществ. </w:t>
-      </w:r>
-      <w:r>
-        <w:rPr>
-          <w:rFonts w:cs="Times New Roman"/>
-          <w:szCs w:val="28"/>
-        </w:rPr>
-        <w:t>Главное преимущество данно</w:t>
-      </w:r>
-      <w:r>
-        <w:rPr>
-          <w:rFonts w:cs="Times New Roman"/>
-          <w:szCs w:val="28"/>
-        </w:rPr>
-        <w:t xml:space="preserve">го подхода </w:t>
-      </w:r>
-      <w:r>
-        <w:rPr>
-          <w:rFonts w:cs="Times New Roman"/>
-          <w:szCs w:val="28"/>
-        </w:rPr>
-        <w:t>– это обучение молодого поколения</w:t>
-      </w:r>
-      <w:r>
-        <w:rPr>
-          <w:rFonts w:cs="Times New Roman"/>
-          <w:szCs w:val="28"/>
-        </w:rPr>
-        <w:t xml:space="preserve"> критическому мышлению и аналитическим навыкам, помогая им четко определять свои запросы и выделять ключевую информацию.</w:t>
+        <w:t>Недавно в Фламандском регионе Бельгии был внедрен новый подход к обучению, который основан на использовании искусственного интеллекта</w:t>
+      </w:r>
+      <w:r>
+        <w:rPr>
+          <w:rFonts w:cs="Times New Roman"/>
+          <w:szCs w:val="28"/>
+        </w:rPr>
+        <w:t xml:space="preserve"> </w:t>
+      </w:r>
+      <w:r>
+        <w:rPr>
+          <w:rFonts w:cs="Times New Roman"/>
+          <w:szCs w:val="28"/>
+        </w:rPr>
+        <w:t>[</w:t>
+      </w:r>
+      <w:r>
+        <w:rPr>
+          <w:rFonts w:cs="Times New Roman"/>
+          <w:szCs w:val="28"/>
+        </w:rPr>
+        <w:t>4</w:t>
+      </w:r>
+      <w:r>
+        <w:rPr>
+          <w:rFonts w:cs="Times New Roman"/>
+          <w:szCs w:val="28"/>
+        </w:rPr>
+        <w:t>]</w:t>
+      </w:r>
+      <w:r>
+        <w:rPr>
+          <w:rFonts w:cs="Times New Roman"/>
+          <w:szCs w:val="28"/>
+        </w:rPr>
+        <w:t>. Администрация региона заключила контракт с британской ИИ-платформой Century Tech, чтобы внедрить новые методики обучения, использующие нейрофизиологию и анализ данных для персонализации учебного процесса в школах и университетах. Этот шаг направлен на предоставление знаний, учитывая индивидуальные интеллектуальные и физиологические особенности каждого ученика. Предполагается, что благодаря использованию искусственного интеллекта уроки смогут быть адаптированы под нужды каждого ученика, что позволит достичь более эффективного и персонализированного обучения.</w:t>
       </w:r>
     </w:p>
     <w:p>
@@ -462,8 +515,17 @@
           <w:rFonts w:cs="Times New Roman"/>
           <w:szCs w:val="28"/>
         </w:rPr>
-        <w:t>Недавно в Фламандском регионе Бельгии был внедрен новый подход к обучению, который основан на использовании искусственного интеллекта</w:t>
-      </w:r>
+        <w:t xml:space="preserve">В качества инструмента для образовательного процесса может выступать </w:t>
+      </w:r>
+      <w:proofErr w:type="spellStart"/>
+      <w:r>
+        <w:rPr>
+          <w:rFonts w:cs="Times New Roman"/>
+          <w:szCs w:val="28"/>
+        </w:rPr>
+        <w:t>YandexGPT</w:t>
+      </w:r>
+      <w:proofErr w:type="spellEnd"/>
       <w:r>
         <w:rPr>
           <w:rFonts w:cs="Times New Roman"/>
@@ -476,36 +538,154 @@
           <w:rFonts w:cs="Times New Roman"/>
           <w:szCs w:val="28"/>
         </w:rPr>
-        <w:t>[</w:t>
-      </w:r>
-      <w:r>
-        <w:rPr>
-          <w:rFonts w:cs="Times New Roman"/>
-          <w:szCs w:val="28"/>
-        </w:rPr>
-        <w:t>4</w:t>
-      </w:r>
-      <w:r>
-        <w:rPr>
-          <w:rFonts w:cs="Times New Roman"/>
-          <w:szCs w:val="28"/>
-        </w:rPr>
-        <w:t>]</w:t>
-      </w:r>
-      <w:r>
-        <w:rPr>
-          <w:rFonts w:cs="Times New Roman"/>
-          <w:szCs w:val="28"/>
-        </w:rPr>
-        <w:t xml:space="preserve">. Администрация региона заключила контракт с британской ИИ-платформой Century Tech, чтобы внедрить новые методики обучения, </w:t>
-      </w:r>
-      <w:r>
-        <w:rPr>
-          <w:rFonts w:cs="Times New Roman"/>
-          <w:szCs w:val="28"/>
-        </w:rPr>
-        <w:lastRenderedPageBreak/>
-        <w:t>использующие нейрофизиологию и анализ данных для персонализации учебного процесса в школах и университетах. Этот шаг направлен на предоставление знаний, учитывая индивидуальные интеллектуальные и физиологические особенности каждого ученика. Предполагается, что благодаря использованию искусственного интеллекта уроки смогут быть адаптированы под нужды каждого ученика, что позволит достичь более эффективного и персонализированного обучения.</w:t>
+        <w:t>– я</w:t>
+      </w:r>
+      <w:r>
+        <w:rPr>
+          <w:rFonts w:cs="Times New Roman"/>
+          <w:szCs w:val="28"/>
+        </w:rPr>
+        <w:t>зыков</w:t>
+      </w:r>
+      <w:r>
+        <w:rPr>
+          <w:rFonts w:cs="Times New Roman"/>
+          <w:szCs w:val="28"/>
+        </w:rPr>
+        <w:t>ая</w:t>
+      </w:r>
+      <w:r>
+        <w:rPr>
+          <w:rFonts w:cs="Times New Roman"/>
+          <w:szCs w:val="28"/>
+        </w:rPr>
+        <w:t xml:space="preserve"> модель на базе нейросетей</w:t>
+      </w:r>
+      <w:r>
+        <w:rPr>
+          <w:rFonts w:cs="Times New Roman"/>
+          <w:szCs w:val="28"/>
+        </w:rPr>
+        <w:t xml:space="preserve">, разработанная российской компанией </w:t>
+      </w:r>
+      <w:r>
+        <w:rPr>
+          <w:rFonts w:cs="Times New Roman"/>
+          <w:szCs w:val="28"/>
+        </w:rPr>
+        <w:t>"</w:t>
+      </w:r>
+      <w:r>
+        <w:rPr>
+          <w:rFonts w:cs="Times New Roman"/>
+          <w:szCs w:val="28"/>
+        </w:rPr>
+        <w:t>Яндекс</w:t>
+      </w:r>
+      <w:r>
+        <w:rPr>
+          <w:rFonts w:cs="Times New Roman"/>
+          <w:szCs w:val="28"/>
+        </w:rPr>
+        <w:t>"</w:t>
+      </w:r>
+      <w:r>
+        <w:rPr>
+          <w:rFonts w:cs="Times New Roman"/>
+          <w:szCs w:val="28"/>
+        </w:rPr>
+        <w:t xml:space="preserve">. </w:t>
+      </w:r>
+      <w:r>
+        <w:rPr>
+          <w:rFonts w:cs="Times New Roman"/>
+          <w:szCs w:val="28"/>
+        </w:rPr>
+        <w:t>Этот интеллектуальный инструмент способен генерировать разнообразные тексты, включая письма, объявления, поздравления, стихи или даже планы статей.</w:t>
+      </w:r>
+      <w:r>
+        <w:rPr>
+          <w:rFonts w:cs="Times New Roman"/>
+          <w:szCs w:val="28"/>
+        </w:rPr>
+        <w:t xml:space="preserve"> Сам процесс обучения будет основываться на </w:t>
+      </w:r>
+      <w:r>
+        <w:rPr>
+          <w:rFonts w:cs="Times New Roman"/>
+          <w:szCs w:val="28"/>
+        </w:rPr>
+        <w:t>анализе примеров успешных и неудачных запросов.</w:t>
+      </w:r>
+      <w:r>
+        <w:rPr>
+          <w:rFonts w:cs="Times New Roman"/>
+          <w:szCs w:val="28"/>
+        </w:rPr>
+        <w:t xml:space="preserve"> Но для обучения навыку по составлению </w:t>
+      </w:r>
+      <w:proofErr w:type="spellStart"/>
+      <w:r>
+        <w:rPr>
+          <w:rFonts w:cs="Times New Roman"/>
+          <w:szCs w:val="28"/>
+        </w:rPr>
+        <w:t>промтов</w:t>
+      </w:r>
+      <w:proofErr w:type="spellEnd"/>
+      <w:r>
+        <w:rPr>
+          <w:rFonts w:cs="Times New Roman"/>
+          <w:szCs w:val="28"/>
+        </w:rPr>
+        <w:t xml:space="preserve"> подойдет </w:t>
+      </w:r>
+      <w:proofErr w:type="spellStart"/>
+      <w:r>
+        <w:rPr>
+          <w:rFonts w:cs="Times New Roman"/>
+          <w:szCs w:val="28"/>
+          <w:lang w:val="en-US"/>
+        </w:rPr>
+        <w:t>ChatGPT</w:t>
+      </w:r>
+      <w:proofErr w:type="spellEnd"/>
+      <w:r>
+        <w:rPr>
+          <w:rFonts w:cs="Times New Roman"/>
+          <w:szCs w:val="28"/>
+        </w:rPr>
+        <w:t xml:space="preserve">, </w:t>
+      </w:r>
+      <w:r>
+        <w:rPr>
+          <w:rFonts w:cs="Times New Roman"/>
+          <w:szCs w:val="28"/>
+        </w:rPr>
+        <w:t xml:space="preserve">Google </w:t>
+      </w:r>
+      <w:proofErr w:type="spellStart"/>
+      <w:r>
+        <w:rPr>
+          <w:rFonts w:cs="Times New Roman"/>
+          <w:szCs w:val="28"/>
+        </w:rPr>
+        <w:t>Bard</w:t>
+      </w:r>
+      <w:proofErr w:type="spellEnd"/>
+      <w:r>
+        <w:rPr>
+          <w:rFonts w:cs="Times New Roman"/>
+          <w:szCs w:val="28"/>
+        </w:rPr>
+        <w:t xml:space="preserve"> или любая другая языковая модель</w:t>
+      </w:r>
+      <w:r>
+        <w:rPr>
+          <w:rFonts w:cs="Times New Roman"/>
+          <w:szCs w:val="28"/>
+        </w:rPr>
+        <w:t>.</w:t>
       </w:r>
     </w:p>
     <w:p>
@@ -521,135 +701,17 @@
           <w:rFonts w:cs="Times New Roman"/>
           <w:szCs w:val="28"/>
         </w:rPr>
-        <w:t xml:space="preserve">В качества инструмента для образовательного процесса может выступать </w:t>
-      </w:r>
-      <w:r>
-        <w:rPr>
-          <w:rFonts w:cs="Times New Roman"/>
-          <w:szCs w:val="28"/>
-        </w:rPr>
-        <w:t xml:space="preserve">YandexGPT </w:t>
-      </w:r>
-      <w:r>
-        <w:rPr>
-          <w:rFonts w:cs="Times New Roman"/>
-          <w:szCs w:val="28"/>
-        </w:rPr>
-        <w:t>– я</w:t>
-      </w:r>
-      <w:r>
-        <w:rPr>
-          <w:rFonts w:cs="Times New Roman"/>
-          <w:szCs w:val="28"/>
-        </w:rPr>
-        <w:t>зыков</w:t>
-      </w:r>
-      <w:r>
-        <w:rPr>
-          <w:rFonts w:cs="Times New Roman"/>
-          <w:szCs w:val="28"/>
-        </w:rPr>
-        <w:t>ая</w:t>
-      </w:r>
-      <w:r>
-        <w:rPr>
-          <w:rFonts w:cs="Times New Roman"/>
-          <w:szCs w:val="28"/>
-        </w:rPr>
-        <w:t xml:space="preserve"> модель на базе нейросетей</w:t>
-      </w:r>
-      <w:r>
-        <w:rPr>
-          <w:rFonts w:cs="Times New Roman"/>
-          <w:szCs w:val="28"/>
-        </w:rPr>
-        <w:t xml:space="preserve">, разработанная российской компанией </w:t>
-      </w:r>
-      <w:r>
-        <w:rPr>
-          <w:rFonts w:cs="Times New Roman"/>
-          <w:szCs w:val="28"/>
-        </w:rPr>
-        <w:t>"</w:t>
-      </w:r>
-      <w:r>
-        <w:rPr>
-          <w:rFonts w:cs="Times New Roman"/>
-          <w:szCs w:val="28"/>
-        </w:rPr>
-        <w:t>Яндекс</w:t>
-      </w:r>
-      <w:r>
-        <w:rPr>
-          <w:rFonts w:cs="Times New Roman"/>
-          <w:szCs w:val="28"/>
-        </w:rPr>
-        <w:t>"</w:t>
-      </w:r>
-      <w:r>
-        <w:rPr>
-          <w:rFonts w:cs="Times New Roman"/>
-          <w:szCs w:val="28"/>
-        </w:rPr>
-        <w:t xml:space="preserve">. </w:t>
-      </w:r>
-      <w:r>
-        <w:rPr>
-          <w:rFonts w:cs="Times New Roman"/>
-          <w:szCs w:val="28"/>
-        </w:rPr>
-        <w:t>Этот интеллектуальный инструмент способен генерировать разнообразные тексты, включая письма, объявления, поздравления, стихи или даже планы статей.</w:t>
-      </w:r>
-      <w:r>
-        <w:rPr>
-          <w:rFonts w:cs="Times New Roman"/>
-          <w:szCs w:val="28"/>
-        </w:rPr>
-        <w:t xml:space="preserve"> Сам процесс обучения будет основываться на </w:t>
-      </w:r>
-      <w:r>
-        <w:rPr>
-          <w:rFonts w:cs="Times New Roman"/>
-          <w:szCs w:val="28"/>
-        </w:rPr>
-        <w:t>анализе примеров успешных и неудачных запросов.</w:t>
-      </w:r>
-      <w:r>
-        <w:rPr>
-          <w:rFonts w:cs="Times New Roman"/>
-          <w:szCs w:val="28"/>
-        </w:rPr>
-        <w:t xml:space="preserve"> Но для обучения навыку по составлению промтов подойдет </w:t>
-      </w:r>
-      <w:r>
-        <w:rPr>
-          <w:rFonts w:cs="Times New Roman"/>
-          <w:szCs w:val="28"/>
-          <w:lang w:val="en-US"/>
-        </w:rPr>
-        <w:t>ChatGPT</w:t>
-      </w:r>
-      <w:r>
-        <w:rPr>
-          <w:rFonts w:cs="Times New Roman"/>
-          <w:szCs w:val="28"/>
-        </w:rPr>
-        <w:t xml:space="preserve">, </w:t>
-      </w:r>
-      <w:r>
-        <w:rPr>
-          <w:rFonts w:cs="Times New Roman"/>
-          <w:szCs w:val="28"/>
-        </w:rPr>
-        <w:t>Google Bard</w:t>
-      </w:r>
-      <w:r>
-        <w:rPr>
-          <w:rFonts w:cs="Times New Roman"/>
-          <w:szCs w:val="28"/>
-        </w:rPr>
-        <w:t xml:space="preserve"> или любая другая языковая модель</w:t>
-      </w:r>
+        <w:t xml:space="preserve">Обучение формулированию правильных запросов с использованием искусственного интеллекта представляет собой многоэтапный процесс, включающий изучение методик и способов, применяемых на занятиях для эффективного обучения, а также рассмотрение ключевых аспектов, необходимых для построения правильных </w:t>
+      </w:r>
+      <w:proofErr w:type="spellStart"/>
+      <w:r>
+        <w:rPr>
+          <w:rFonts w:cs="Times New Roman"/>
+          <w:szCs w:val="28"/>
+        </w:rPr>
+        <w:t>промтов</w:t>
+      </w:r>
+      <w:proofErr w:type="spellEnd"/>
       <w:r>
         <w:rPr>
           <w:rFonts w:cs="Times New Roman"/>
@@ -671,7 +733,86 @@
           <w:rFonts w:cs="Times New Roman"/>
           <w:szCs w:val="28"/>
         </w:rPr>
-        <w:t>Обучение формулированию правильных запросов с использованием искусственного интеллекта представляет собой многоэтапный процесс, включающий изучение методик и способов, применяемых на занятиях для эффективного обучения, а также рассмотрение ключевых аспектов, необходимых для построения правильных промтов.</w:t>
+        <w:t xml:space="preserve">На занятиях по обучению формулированию запросов </w:t>
+      </w:r>
+      <w:r>
+        <w:rPr>
+          <w:rFonts w:cs="Times New Roman"/>
+          <w:szCs w:val="28"/>
+        </w:rPr>
+        <w:t xml:space="preserve">необходимо </w:t>
+      </w:r>
+      <w:r>
+        <w:rPr>
+          <w:rFonts w:cs="Times New Roman"/>
+          <w:szCs w:val="28"/>
+        </w:rPr>
+        <w:t>осв</w:t>
+      </w:r>
+      <w:r>
+        <w:rPr>
+          <w:rFonts w:cs="Times New Roman"/>
+          <w:szCs w:val="28"/>
+        </w:rPr>
+        <w:t>оить</w:t>
+      </w:r>
+      <w:r>
+        <w:rPr>
+          <w:rFonts w:cs="Times New Roman"/>
+          <w:szCs w:val="28"/>
+        </w:rPr>
+        <w:t xml:space="preserve"> шесть основных составляющих </w:t>
+      </w:r>
+      <w:r>
+        <w:rPr>
+          <w:rFonts w:cs="Times New Roman"/>
+          <w:szCs w:val="28"/>
+        </w:rPr>
+        <w:t xml:space="preserve">успешного </w:t>
+      </w:r>
+      <w:r>
+        <w:rPr>
+          <w:rFonts w:cs="Times New Roman"/>
+          <w:szCs w:val="28"/>
+        </w:rPr>
+        <w:t xml:space="preserve">и эффективного </w:t>
+      </w:r>
+      <w:proofErr w:type="spellStart"/>
+      <w:r>
+        <w:rPr>
+          <w:rFonts w:cs="Times New Roman"/>
+          <w:szCs w:val="28"/>
+        </w:rPr>
+        <w:t>промта</w:t>
+      </w:r>
+      <w:proofErr w:type="spellEnd"/>
+      <w:r>
+        <w:rPr>
+          <w:rFonts w:cs="Times New Roman"/>
+          <w:szCs w:val="28"/>
+        </w:rPr>
+        <w:t>: задачу, контекст, пример, роль, формат и тон</w:t>
+      </w:r>
+      <w:r>
+        <w:rPr>
+          <w:rFonts w:cs="Times New Roman"/>
+          <w:szCs w:val="28"/>
+        </w:rPr>
+        <w:t xml:space="preserve"> </w:t>
+      </w:r>
+      <w:r>
+        <w:rPr>
+          <w:rFonts w:cs="Times New Roman"/>
+          <w:szCs w:val="28"/>
+        </w:rPr>
+        <w:t>[5, 6]</w:t>
+      </w:r>
+      <w:r>
+        <w:rPr>
+          <w:rFonts w:cs="Times New Roman"/>
+          <w:szCs w:val="28"/>
+        </w:rPr>
+        <w:t>.</w:t>
       </w:r>
     </w:p>
     <w:p>
@@ -687,70 +828,70 @@
           <w:rFonts w:cs="Times New Roman"/>
           <w:szCs w:val="28"/>
         </w:rPr>
-        <w:t xml:space="preserve">На занятиях по обучению формулированию запросов </w:t>
-      </w:r>
-      <w:r>
-        <w:rPr>
-          <w:rFonts w:cs="Times New Roman"/>
-          <w:szCs w:val="28"/>
-        </w:rPr>
-        <w:t xml:space="preserve">необходимо </w:t>
-      </w:r>
-      <w:r>
-        <w:rPr>
-          <w:rFonts w:cs="Times New Roman"/>
-          <w:szCs w:val="28"/>
-        </w:rPr>
-        <w:t>осв</w:t>
-      </w:r>
-      <w:r>
-        <w:rPr>
-          <w:rFonts w:cs="Times New Roman"/>
-          <w:szCs w:val="28"/>
-        </w:rPr>
-        <w:t>оить</w:t>
-      </w:r>
-      <w:r>
-        <w:rPr>
-          <w:rFonts w:cs="Times New Roman"/>
-          <w:szCs w:val="28"/>
-        </w:rPr>
-        <w:t xml:space="preserve"> шесть основных составляющих </w:t>
-      </w:r>
-      <w:r>
-        <w:rPr>
-          <w:rFonts w:cs="Times New Roman"/>
-          <w:szCs w:val="28"/>
-        </w:rPr>
-        <w:t xml:space="preserve">успешного </w:t>
-      </w:r>
-      <w:r>
-        <w:rPr>
-          <w:rFonts w:cs="Times New Roman"/>
-          <w:szCs w:val="28"/>
-        </w:rPr>
-        <w:t xml:space="preserve">и эффективного </w:t>
-      </w:r>
-      <w:r>
-        <w:rPr>
-          <w:rFonts w:cs="Times New Roman"/>
-          <w:szCs w:val="28"/>
-        </w:rPr>
-        <w:t>промта: задачу, контекст, пример, роль, формат и тон</w:t>
-      </w:r>
-      <w:r>
-        <w:rPr>
-          <w:rFonts w:cs="Times New Roman"/>
-          <w:szCs w:val="28"/>
-        </w:rPr>
-        <w:t xml:space="preserve"> </w:t>
-      </w:r>
-      <w:r>
-        <w:rPr>
-          <w:rFonts w:cs="Times New Roman"/>
-          <w:szCs w:val="28"/>
-        </w:rPr>
-        <w:t>[5, 6]</w:t>
+        <w:t xml:space="preserve">Задача – ключевой элемент </w:t>
+      </w:r>
+      <w:proofErr w:type="spellStart"/>
+      <w:r>
+        <w:rPr>
+          <w:rFonts w:cs="Times New Roman"/>
+          <w:szCs w:val="28"/>
+        </w:rPr>
+        <w:t>промта</w:t>
+      </w:r>
+      <w:proofErr w:type="spellEnd"/>
+      <w:r>
+        <w:rPr>
+          <w:rFonts w:cs="Times New Roman"/>
+          <w:szCs w:val="28"/>
+        </w:rPr>
+        <w:t xml:space="preserve">, так как при взаимодействии с языковыми моделями требуется начинать запросы с глаголов и четко формулировать конечную цель. </w:t>
+      </w:r>
+      <w:r>
+        <w:rPr>
+          <w:rFonts w:cs="Times New Roman"/>
+          <w:szCs w:val="28"/>
+        </w:rPr>
+        <w:t xml:space="preserve">Понимание того, что требуется от системы, существенно для того, чтобы получить максимально полные и полезные ответы. Пример правильно расписанной задачи в </w:t>
+      </w:r>
+      <w:proofErr w:type="spellStart"/>
+      <w:r>
+        <w:rPr>
+          <w:rFonts w:cs="Times New Roman"/>
+          <w:szCs w:val="28"/>
+        </w:rPr>
+        <w:t>промте</w:t>
+      </w:r>
+      <w:proofErr w:type="spellEnd"/>
+      <w:r>
+        <w:rPr>
+          <w:rFonts w:cs="Times New Roman"/>
+          <w:szCs w:val="28"/>
+        </w:rPr>
+        <w:t xml:space="preserve">: </w:t>
+      </w:r>
+      <w:r>
+        <w:rPr>
+          <w:rFonts w:cs="Times New Roman"/>
+          <w:szCs w:val="28"/>
+        </w:rPr>
+        <w:t>"</w:t>
+      </w:r>
+      <w:r>
+        <w:t>р</w:t>
+      </w:r>
+      <w:r>
+        <w:rPr>
+          <w:rFonts w:cs="Times New Roman"/>
+          <w:szCs w:val="28"/>
+        </w:rPr>
+        <w:t>азработать программу на Python для анализа текстовых данных и определения наиболее часто встречающихся слов</w:t>
+      </w:r>
+      <w:r>
+        <w:rPr>
+          <w:rFonts w:cs="Times New Roman"/>
+          <w:szCs w:val="28"/>
+        </w:rPr>
+        <w:t>"</w:t>
       </w:r>
       <w:r>
         <w:rPr>
@@ -773,21 +914,66 @@
           <w:rFonts w:cs="Times New Roman"/>
           <w:szCs w:val="28"/>
         </w:rPr>
-        <w:t xml:space="preserve">Задача – ключевой элемент промта, так как при взаимодействии с языковыми моделями требуется начинать запросы с глаголов и четко формулировать конечную цель. </w:t>
-      </w:r>
-      <w:r>
-        <w:rPr>
-          <w:rFonts w:cs="Times New Roman"/>
-          <w:szCs w:val="28"/>
-        </w:rPr>
-        <w:t>Понимание того, что требуется от системы, существенно для того, чтобы получить максимально полные и полезные ответы. Пример правильно расписанной задачи в промте</w:t>
-      </w:r>
-      <w:r>
-        <w:rPr>
-          <w:rFonts w:cs="Times New Roman"/>
-          <w:szCs w:val="28"/>
-        </w:rPr>
-        <w:t xml:space="preserve">: </w:t>
+        <w:t xml:space="preserve">Контекст является вторым по важности аспектом в формировании эффективного </w:t>
+      </w:r>
+      <w:proofErr w:type="spellStart"/>
+      <w:r>
+        <w:rPr>
+          <w:rFonts w:cs="Times New Roman"/>
+          <w:szCs w:val="28"/>
+        </w:rPr>
+        <w:t>промта</w:t>
+      </w:r>
+      <w:proofErr w:type="spellEnd"/>
+      <w:r>
+        <w:rPr>
+          <w:rFonts w:cs="Times New Roman"/>
+          <w:szCs w:val="28"/>
+        </w:rPr>
+        <w:t xml:space="preserve">, поскольку он дает дополнительную информацию для </w:t>
+      </w:r>
+      <w:r>
+        <w:rPr>
+          <w:rFonts w:cs="Times New Roman"/>
+          <w:szCs w:val="28"/>
+        </w:rPr>
+        <w:lastRenderedPageBreak/>
+        <w:t xml:space="preserve">полного понимания запроса системой. Данный элемент включает описание ситуации, окружения, условий </w:t>
+      </w:r>
+      <w:r>
+        <w:rPr>
+          <w:rFonts w:cs="Times New Roman"/>
+          <w:szCs w:val="28"/>
+        </w:rPr>
+        <w:t>запроса. Без подробного контекста языковая модель с большой вероятностью выдаст базовый ответ по запросу, но зачастую нам требуются конкретные ответы, соответствующие запрошен</w:t>
+      </w:r>
+      <w:r>
+        <w:rPr>
+          <w:rFonts w:cs="Times New Roman"/>
+          <w:szCs w:val="28"/>
+        </w:rPr>
+        <w:t>н</w:t>
+      </w:r>
+      <w:r>
+        <w:rPr>
+          <w:rFonts w:cs="Times New Roman"/>
+          <w:szCs w:val="28"/>
+        </w:rPr>
+        <w:t>ым условиями. Например</w:t>
+      </w:r>
+      <w:r>
+        <w:rPr>
+          <w:rFonts w:cs="Times New Roman"/>
+          <w:szCs w:val="28"/>
+        </w:rPr>
+        <w:t>,</w:t>
+      </w:r>
+      <w:r>
+        <w:rPr>
+          <w:rFonts w:cs="Times New Roman"/>
+          <w:szCs w:val="28"/>
+        </w:rPr>
+        <w:t xml:space="preserve"> запрос </w:t>
       </w:r>
       <w:r>
         <w:rPr>
@@ -797,14 +983,11 @@
         <w:t>"</w:t>
       </w:r>
       <w:r>
-        <w:t>р</w:t>
-      </w:r>
-      <w:r>
-        <w:rPr>
-          <w:rFonts w:cs="Times New Roman"/>
-          <w:szCs w:val="28"/>
-        </w:rPr>
-        <w:t>азработать программу на Python для анализа текстовых данных и определения наиболее часто встречающихся слов</w:t>
+        <w:rPr>
+          <w:rFonts w:cs="Times New Roman"/>
+          <w:szCs w:val="28"/>
+        </w:rPr>
+        <w:t>сформулируй отчет по продажам</w:t>
       </w:r>
       <w:r>
         <w:rPr>
@@ -818,7 +1001,7 @@
           <w:rFonts w:cs="Times New Roman"/>
           <w:szCs w:val="28"/>
         </w:rPr>
-        <w:t>.</w:t>
+        <w:t xml:space="preserve"> не принесет никаких результатов, если мы не укажем контекст нашего запроса, а именно данные продаж и все сопутствующие переменные и условия данных продаж. Указание на ситуацию всегда приведет к улучшению ответа языковой модели.</w:t>
       </w:r>
     </w:p>
     <w:p>
@@ -834,70 +1017,111 @@
           <w:rFonts w:cs="Times New Roman"/>
           <w:szCs w:val="28"/>
         </w:rPr>
-        <w:t xml:space="preserve">Контекст является вторым по важности аспектом в формировании эффективного промта, поскольку он дает дополнительную информацию для полного понимания запроса системой. Данный элемент включает описание ситуации, окружения, условий </w:t>
-      </w:r>
-      <w:r>
-        <w:rPr>
-          <w:rFonts w:cs="Times New Roman"/>
-          <w:szCs w:val="28"/>
-        </w:rPr>
-        <w:t>запроса. Без подробного контекста языковая модель с большой вероятностью выдаст базовый ответ по запросу, но зачастую нам требуются конкретные ответы, соответствующие запрошен</w:t>
-      </w:r>
-      <w:r>
-        <w:rPr>
-          <w:rFonts w:cs="Times New Roman"/>
-          <w:szCs w:val="28"/>
-        </w:rPr>
-        <w:t>н</w:t>
-      </w:r>
-      <w:r>
-        <w:rPr>
-          <w:rFonts w:cs="Times New Roman"/>
-          <w:szCs w:val="28"/>
-        </w:rPr>
-        <w:t>ым условиями. Например</w:t>
-      </w:r>
-      <w:r>
-        <w:rPr>
-          <w:rFonts w:cs="Times New Roman"/>
-          <w:szCs w:val="28"/>
-        </w:rPr>
-        <w:t>,</w:t>
-      </w:r>
-      <w:r>
-        <w:rPr>
-          <w:rFonts w:cs="Times New Roman"/>
-          <w:szCs w:val="28"/>
-        </w:rPr>
-        <w:t xml:space="preserve"> запрос </w:t>
-      </w:r>
-      <w:r>
-        <w:rPr>
-          <w:rFonts w:cs="Times New Roman"/>
-          <w:szCs w:val="28"/>
-        </w:rPr>
-        <w:t>"</w:t>
-      </w:r>
-      <w:r>
-        <w:rPr>
-          <w:rFonts w:cs="Times New Roman"/>
-          <w:szCs w:val="28"/>
-        </w:rPr>
-        <w:t>сформулируй отчет по продажам</w:t>
-      </w:r>
-      <w:r>
-        <w:rPr>
-          <w:rFonts w:cs="Times New Roman"/>
-          <w:szCs w:val="28"/>
-        </w:rPr>
-        <w:t>"</w:t>
-      </w:r>
-      <w:r>
-        <w:rPr>
-          <w:rFonts w:cs="Times New Roman"/>
-          <w:szCs w:val="28"/>
-        </w:rPr>
-        <w:t xml:space="preserve"> не принесет никаких результатов, если мы не укажем контекст нашего запроса, а именно данные продаж и все сопутствующие переменные и условия данных продаж. Указание на ситуацию всегда приведет к улучшению ответа языковой модели.</w:t>
+        <w:t xml:space="preserve">Включение примеров в </w:t>
+      </w:r>
+      <w:proofErr w:type="spellStart"/>
+      <w:r>
+        <w:rPr>
+          <w:rFonts w:cs="Times New Roman"/>
+          <w:szCs w:val="28"/>
+        </w:rPr>
+        <w:t>промты</w:t>
+      </w:r>
+      <w:proofErr w:type="spellEnd"/>
+      <w:r>
+        <w:rPr>
+          <w:rFonts w:cs="Times New Roman"/>
+          <w:szCs w:val="28"/>
+        </w:rPr>
+        <w:t xml:space="preserve"> также является важным шагом для получения желаемого результата. Примеры будут служить ориентиром для языковой модели, помогая лучше понять требования и структуру ответа, который хочет получить пользователь.</w:t>
+      </w:r>
+      <w:r>
+        <w:rPr>
+          <w:rFonts w:cs="Times New Roman"/>
+          <w:szCs w:val="28"/>
+        </w:rPr>
+        <w:t xml:space="preserve"> </w:t>
+      </w:r>
+      <w:r>
+        <w:rPr>
+          <w:rFonts w:cs="Times New Roman"/>
+          <w:szCs w:val="28"/>
+        </w:rPr>
+        <w:t xml:space="preserve">Например, запрос о составлении плана для </w:t>
+      </w:r>
+      <w:r>
+        <w:rPr>
+          <w:rFonts w:cs="Times New Roman"/>
+          <w:szCs w:val="28"/>
+        </w:rPr>
+        <w:t>написания эссе</w:t>
+      </w:r>
+      <w:r>
+        <w:rPr>
+          <w:rFonts w:cs="Times New Roman"/>
+          <w:szCs w:val="28"/>
+        </w:rPr>
+        <w:t xml:space="preserve">, но при этом пользователь хочет, чтобы этот план соответствовал требованиям, которые можно отразить, написав в </w:t>
+      </w:r>
+      <w:proofErr w:type="spellStart"/>
+      <w:r>
+        <w:rPr>
+          <w:rFonts w:cs="Times New Roman"/>
+          <w:szCs w:val="28"/>
+        </w:rPr>
+        <w:t>промте</w:t>
+      </w:r>
+      <w:proofErr w:type="spellEnd"/>
+      <w:r>
+        <w:rPr>
+          <w:rFonts w:cs="Times New Roman"/>
+          <w:szCs w:val="28"/>
+        </w:rPr>
+        <w:t xml:space="preserve"> пример плана из</w:t>
+      </w:r>
+      <w:r>
+        <w:rPr>
+          <w:rFonts w:cs="Times New Roman"/>
+          <w:szCs w:val="28"/>
+        </w:rPr>
+        <w:t xml:space="preserve"> </w:t>
+      </w:r>
+      <w:r>
+        <w:rPr>
+          <w:rFonts w:cs="Times New Roman"/>
+          <w:szCs w:val="28"/>
+        </w:rPr>
+        <w:t>требований к эссе.</w:t>
+      </w:r>
+      <w:r>
+        <w:rPr>
+          <w:rFonts w:cs="Times New Roman"/>
+          <w:szCs w:val="28"/>
+        </w:rPr>
+        <w:t xml:space="preserve"> Использование примеров </w:t>
+      </w:r>
+      <w:r>
+        <w:rPr>
+          <w:rFonts w:cs="Times New Roman"/>
+          <w:szCs w:val="28"/>
+        </w:rPr>
+        <w:t xml:space="preserve">облегчает получение эффективных и содержательных ответов, которые могут подходит даже под самые необычные требования, главное грамотно составить </w:t>
+      </w:r>
+      <w:proofErr w:type="spellStart"/>
+      <w:r>
+        <w:rPr>
+          <w:rFonts w:cs="Times New Roman"/>
+          <w:szCs w:val="28"/>
+        </w:rPr>
+        <w:t>промт</w:t>
+      </w:r>
+      <w:proofErr w:type="spellEnd"/>
+      <w:r>
+        <w:rPr>
+          <w:rFonts w:cs="Times New Roman"/>
+          <w:szCs w:val="28"/>
+        </w:rPr>
+        <w:t xml:space="preserve"> и указать на правильный пример ответа, тогда взаимодействие с нейросетью будет чрезвычайно полезным.</w:t>
       </w:r>
     </w:p>
     <w:p>
@@ -913,21 +1137,23 @@
           <w:rFonts w:cs="Times New Roman"/>
           <w:szCs w:val="28"/>
         </w:rPr>
-        <w:t xml:space="preserve">Включение примеров в промты также является важным шагом для получения желаемого результата. Примеры будут служить ориентиром для </w:t>
-      </w:r>
-      <w:r>
-        <w:rPr>
-          <w:rFonts w:cs="Times New Roman"/>
-          <w:szCs w:val="28"/>
-        </w:rPr>
-        <w:lastRenderedPageBreak/>
-        <w:t>языковой модели, помогая лучше понять требования и структуру ответа, который хочет получить пользователь.</w:t>
-      </w:r>
-      <w:r>
-        <w:rPr>
-          <w:rFonts w:cs="Times New Roman"/>
-          <w:szCs w:val="28"/>
-        </w:rPr>
+        <w:t xml:space="preserve">Определение роли для языковой модели является удобным способом получить более точные и релевантные ответы, особенно в ситуациях, когда требуется ясное понимание контекста. Бывают ситуации, когда полезно выдать роль нейросети для более точного восприятия </w:t>
+      </w:r>
+      <w:r>
+        <w:rPr>
+          <w:rFonts w:cs="Times New Roman"/>
+          <w:szCs w:val="28"/>
+        </w:rPr>
+        <w:t>запросов</w:t>
+      </w:r>
+      <w:r>
+        <w:rPr>
+          <w:rFonts w:cs="Times New Roman"/>
+          <w:szCs w:val="28"/>
+        </w:rPr>
+        <w:t>.</w:t>
+      </w:r>
+      <w:r>
         <w:t xml:space="preserve"> </w:t>
       </w:r>
       <w:r>
@@ -935,49 +1161,42 @@
           <w:rFonts w:cs="Times New Roman"/>
           <w:szCs w:val="28"/>
         </w:rPr>
-        <w:t xml:space="preserve">Например, запрос о составлении плана для </w:t>
-      </w:r>
-      <w:r>
-        <w:rPr>
-          <w:rFonts w:cs="Times New Roman"/>
-          <w:szCs w:val="28"/>
-        </w:rPr>
-        <w:t>написания эссе</w:t>
-      </w:r>
-      <w:r>
-        <w:rPr>
-          <w:rFonts w:cs="Times New Roman"/>
-          <w:szCs w:val="28"/>
-        </w:rPr>
-        <w:t>, но при этом пользователь хочет, чтобы этот план соответствовал требованиям, которые можно отразить, написав в промте пример плана из</w:t>
-      </w:r>
-      <w:r>
-        <w:rPr>
-          <w:rFonts w:cs="Times New Roman"/>
-          <w:szCs w:val="28"/>
-        </w:rPr>
-        <w:t xml:space="preserve"> </w:t>
-      </w:r>
-      <w:r>
-        <w:rPr>
-          <w:rFonts w:cs="Times New Roman"/>
-          <w:szCs w:val="28"/>
-        </w:rPr>
-        <w:t>требований к эссе.</w:t>
-      </w:r>
-      <w:r>
-        <w:rPr>
-          <w:rFonts w:cs="Times New Roman"/>
-          <w:szCs w:val="28"/>
-        </w:rPr>
-        <w:t xml:space="preserve"> Использование примеров </w:t>
-      </w:r>
-      <w:r>
-        <w:rPr>
-          <w:rFonts w:cs="Times New Roman"/>
-          <w:szCs w:val="28"/>
-        </w:rPr>
-        <w:t>облегчает получение эффективных и содержательных ответов, которые могут подходит даже под самые необычные требования, главное грамотно составить промт и указать на правильный пример ответа, тогда взаимодействие с нейросетью будет чрезвычайно полезным.</w:t>
+        <w:t xml:space="preserve">Например, </w:t>
+      </w:r>
+      <w:r>
+        <w:rPr>
+          <w:rFonts w:cs="Times New Roman"/>
+          <w:szCs w:val="28"/>
+        </w:rPr>
+        <w:t>"</w:t>
+      </w:r>
+      <w:r>
+        <w:rPr>
+          <w:rFonts w:cs="Times New Roman"/>
+          <w:szCs w:val="28"/>
+        </w:rPr>
+        <w:t>п</w:t>
+      </w:r>
+      <w:r>
+        <w:rPr>
+          <w:rFonts w:cs="Times New Roman"/>
+          <w:szCs w:val="28"/>
+        </w:rPr>
+        <w:t>редставьте, что вы консультант по фитнесу и обратитесь к врачу с вопросом о травме спортсмена</w:t>
+      </w:r>
+      <w:r>
+        <w:rPr>
+          <w:rFonts w:cs="Times New Roman"/>
+          <w:szCs w:val="28"/>
+        </w:rPr>
+        <w:t>"</w:t>
+      </w:r>
+      <w:r>
+        <w:rPr>
+          <w:rFonts w:cs="Times New Roman"/>
+          <w:szCs w:val="28"/>
+        </w:rPr>
+        <w:t>, данная роль поможет языковой модели более глубоко понять контекст запроса и предоставить более информативный ответ.</w:t>
       </w:r>
     </w:p>
     <w:p>
@@ -993,66 +1212,91 @@
           <w:rFonts w:cs="Times New Roman"/>
           <w:szCs w:val="28"/>
         </w:rPr>
-        <w:t xml:space="preserve">Определение роли для языковой модели является удобным способом получить более точные и релевантные ответы, особенно в ситуациях, когда требуется ясное понимание контекста. Бывают ситуации, когда полезно выдать роль нейросети для более точного восприятия </w:t>
-      </w:r>
-      <w:r>
-        <w:rPr>
-          <w:rFonts w:cs="Times New Roman"/>
-          <w:szCs w:val="28"/>
-        </w:rPr>
-        <w:t>запросов</w:t>
-      </w:r>
-      <w:r>
-        <w:rPr>
-          <w:rFonts w:cs="Times New Roman"/>
-          <w:szCs w:val="28"/>
-        </w:rPr>
-        <w:t>.</w:t>
-      </w:r>
-      <w:r>
-        <w:t xml:space="preserve"> </w:t>
-      </w:r>
-      <w:r>
-        <w:rPr>
-          <w:rFonts w:cs="Times New Roman"/>
-          <w:szCs w:val="28"/>
-        </w:rPr>
-        <w:t xml:space="preserve">Например, </w:t>
-      </w:r>
-      <w:r>
-        <w:rPr>
-          <w:rFonts w:cs="Times New Roman"/>
-          <w:szCs w:val="28"/>
-        </w:rPr>
-        <w:t>"</w:t>
-      </w:r>
-      <w:r>
-        <w:rPr>
-          <w:rFonts w:cs="Times New Roman"/>
-          <w:szCs w:val="28"/>
-        </w:rPr>
-        <w:t>п</w:t>
-      </w:r>
-      <w:r>
-        <w:rPr>
-          <w:rFonts w:cs="Times New Roman"/>
-          <w:szCs w:val="28"/>
-        </w:rPr>
-        <w:t>редставьте, что вы консультант по фитнесу и обратитесь к врачу с вопросом о травме спортсмена</w:t>
-      </w:r>
-      <w:r>
-        <w:rPr>
-          <w:rFonts w:cs="Times New Roman"/>
-          <w:szCs w:val="28"/>
-        </w:rPr>
-        <w:t>"</w:t>
-      </w:r>
-      <w:r>
-        <w:rPr>
-          <w:rFonts w:cs="Times New Roman"/>
-          <w:szCs w:val="28"/>
-        </w:rPr>
-        <w:t>, данная роль поможет языковой модели более глубоко понять контекст запроса и предоставить более информативный ответ.</w:t>
+        <w:t xml:space="preserve">Указание формата вывода ответов может помочь добиться более </w:t>
+      </w:r>
+      <w:r>
+        <w:rPr>
+          <w:rFonts w:cs="Times New Roman"/>
+          <w:szCs w:val="28"/>
+        </w:rPr>
+        <w:t>удобного</w:t>
+      </w:r>
+      <w:r>
+        <w:rPr>
+          <w:rFonts w:cs="Times New Roman"/>
+          <w:szCs w:val="28"/>
+        </w:rPr>
+        <w:t xml:space="preserve"> ответа. В зависимости от потребностей пользователя, модели могут выводить ответы в </w:t>
+      </w:r>
+      <w:r>
+        <w:rPr>
+          <w:rFonts w:cs="Times New Roman"/>
+          <w:szCs w:val="28"/>
+        </w:rPr>
+        <w:t>виде таблиц</w:t>
+      </w:r>
+      <w:r>
+        <w:rPr>
+          <w:rFonts w:cs="Times New Roman"/>
+          <w:szCs w:val="28"/>
+        </w:rPr>
+        <w:t>, электронны</w:t>
+      </w:r>
+      <w:r>
+        <w:rPr>
+          <w:rFonts w:cs="Times New Roman"/>
+          <w:szCs w:val="28"/>
+        </w:rPr>
+        <w:t xml:space="preserve">х </w:t>
+      </w:r>
+      <w:r>
+        <w:rPr>
+          <w:rFonts w:cs="Times New Roman"/>
+          <w:szCs w:val="28"/>
+        </w:rPr>
+        <w:t>пис</w:t>
+      </w:r>
+      <w:r>
+        <w:rPr>
+          <w:rFonts w:cs="Times New Roman"/>
+          <w:szCs w:val="28"/>
+        </w:rPr>
+        <w:t>е</w:t>
+      </w:r>
+      <w:r>
+        <w:rPr>
+          <w:rFonts w:cs="Times New Roman"/>
+          <w:szCs w:val="28"/>
+        </w:rPr>
+        <w:t>м, списк</w:t>
+      </w:r>
+      <w:r>
+        <w:rPr>
+          <w:rFonts w:cs="Times New Roman"/>
+          <w:szCs w:val="28"/>
+        </w:rPr>
+        <w:t>ов</w:t>
+      </w:r>
+      <w:r>
+        <w:rPr>
+          <w:rFonts w:cs="Times New Roman"/>
+          <w:szCs w:val="28"/>
+        </w:rPr>
+        <w:t>, блок</w:t>
+      </w:r>
+      <w:r>
+        <w:rPr>
+          <w:rFonts w:cs="Times New Roman"/>
+          <w:szCs w:val="28"/>
+        </w:rPr>
+        <w:t>ов</w:t>
+      </w:r>
+      <w:r>
+        <w:rPr>
+          <w:rFonts w:cs="Times New Roman"/>
+          <w:szCs w:val="28"/>
+        </w:rPr>
+        <w:t xml:space="preserve"> кода и др.</w:t>
       </w:r>
     </w:p>
     <w:p>
@@ -1068,91 +1312,77 @@
           <w:rFonts w:cs="Times New Roman"/>
           <w:szCs w:val="28"/>
         </w:rPr>
-        <w:t xml:space="preserve">Указание формата вывода ответов может помочь добиться более </w:t>
-      </w:r>
-      <w:r>
-        <w:rPr>
-          <w:rFonts w:cs="Times New Roman"/>
-          <w:szCs w:val="28"/>
-        </w:rPr>
-        <w:t>удобного</w:t>
-      </w:r>
-      <w:r>
-        <w:rPr>
-          <w:rFonts w:cs="Times New Roman"/>
-          <w:szCs w:val="28"/>
-        </w:rPr>
-        <w:t xml:space="preserve"> ответа. В зависимости от потребностей пользователя, модели могут выводить ответы в </w:t>
-      </w:r>
-      <w:r>
-        <w:rPr>
-          <w:rFonts w:cs="Times New Roman"/>
-          <w:szCs w:val="28"/>
-        </w:rPr>
-        <w:t>виде таблиц</w:t>
-      </w:r>
-      <w:r>
-        <w:rPr>
-          <w:rFonts w:cs="Times New Roman"/>
-          <w:szCs w:val="28"/>
-        </w:rPr>
-        <w:t>, электронны</w:t>
-      </w:r>
-      <w:r>
-        <w:rPr>
-          <w:rFonts w:cs="Times New Roman"/>
-          <w:szCs w:val="28"/>
-        </w:rPr>
-        <w:t xml:space="preserve">х </w:t>
-      </w:r>
-      <w:r>
-        <w:rPr>
-          <w:rFonts w:cs="Times New Roman"/>
-          <w:szCs w:val="28"/>
-        </w:rPr>
-        <w:t>пис</w:t>
-      </w:r>
-      <w:r>
-        <w:rPr>
-          <w:rFonts w:cs="Times New Roman"/>
-          <w:szCs w:val="28"/>
-        </w:rPr>
-        <w:t>е</w:t>
-      </w:r>
-      <w:r>
-        <w:rPr>
-          <w:rFonts w:cs="Times New Roman"/>
-          <w:szCs w:val="28"/>
-        </w:rPr>
-        <w:t>м, списк</w:t>
-      </w:r>
-      <w:r>
-        <w:rPr>
-          <w:rFonts w:cs="Times New Roman"/>
-          <w:szCs w:val="28"/>
-        </w:rPr>
-        <w:t>ов</w:t>
-      </w:r>
-      <w:r>
-        <w:rPr>
-          <w:rFonts w:cs="Times New Roman"/>
-          <w:szCs w:val="28"/>
-        </w:rPr>
-        <w:t>, блок</w:t>
-      </w:r>
-      <w:r>
-        <w:rPr>
-          <w:rFonts w:cs="Times New Roman"/>
-          <w:szCs w:val="28"/>
-        </w:rPr>
-        <w:t>ов</w:t>
-      </w:r>
-      <w:r>
-        <w:rPr>
-          <w:rFonts w:cs="Times New Roman"/>
-          <w:szCs w:val="28"/>
-        </w:rPr>
-        <w:t xml:space="preserve"> кода и др.</w:t>
+        <w:t xml:space="preserve">Языковые модели обучены на разных стилях текста и могут имитировать разнообразную тональность, задание конкретного тона </w:t>
+      </w:r>
+      <w:r>
+        <w:rPr>
+          <w:rFonts w:cs="Times New Roman"/>
+          <w:szCs w:val="28"/>
+        </w:rPr>
+        <w:t>в некоторых случаях</w:t>
+      </w:r>
+      <w:r>
+        <w:rPr>
+          <w:rFonts w:cs="Times New Roman"/>
+          <w:szCs w:val="28"/>
+        </w:rPr>
+        <w:t xml:space="preserve"> может иметь ключевую роль</w:t>
+      </w:r>
+      <w:r>
+        <w:rPr>
+          <w:rFonts w:cs="Times New Roman"/>
+          <w:szCs w:val="28"/>
+        </w:rPr>
+        <w:t xml:space="preserve"> для получения нужного ответа. Разные сценарии коммуникации требуют разных тональностей, поэтому умение правильно настроить тон ответа является важным аспектом в формировании правильного </w:t>
+      </w:r>
+      <w:r>
+        <w:rPr>
+          <w:rFonts w:cs="Times New Roman"/>
+          <w:szCs w:val="28"/>
+        </w:rPr>
+        <w:t xml:space="preserve">результата. </w:t>
+      </w:r>
+      <w:r>
+        <w:rPr>
+          <w:rFonts w:cs="Times New Roman"/>
+          <w:szCs w:val="28"/>
+        </w:rPr>
+        <w:t xml:space="preserve">Например, </w:t>
+      </w:r>
+      <w:r>
+        <w:rPr>
+          <w:rFonts w:cs="Times New Roman"/>
+          <w:szCs w:val="28"/>
+        </w:rPr>
+        <w:t>"</w:t>
+      </w:r>
+      <w:r>
+        <w:rPr>
+          <w:rFonts w:cs="Times New Roman"/>
+          <w:szCs w:val="28"/>
+        </w:rPr>
+        <w:t>х</w:t>
+      </w:r>
+      <w:r>
+        <w:rPr>
+          <w:rFonts w:cs="Times New Roman"/>
+          <w:szCs w:val="28"/>
+        </w:rPr>
+        <w:t>очу, чтобы ответ на вопрос был формальным, но не слишком строгим</w:t>
+      </w:r>
+      <w:r>
+        <w:rPr>
+          <w:rFonts w:cs="Times New Roman"/>
+          <w:szCs w:val="28"/>
+        </w:rPr>
+        <w:t>"</w:t>
+      </w:r>
+      <w:r>
+        <w:rPr>
+          <w:rFonts w:cs="Times New Roman"/>
+          <w:szCs w:val="28"/>
+        </w:rPr>
+        <w:t>.</w:t>
       </w:r>
     </w:p>
     <w:p>
@@ -1168,70 +1398,178 @@
           <w:rFonts w:cs="Times New Roman"/>
           <w:szCs w:val="28"/>
         </w:rPr>
-        <w:t xml:space="preserve">Языковые модели обучены на разных стилях текста и могут имитировать разнообразную тональность, задание конкретного тона </w:t>
-      </w:r>
-      <w:r>
-        <w:rPr>
-          <w:rFonts w:cs="Times New Roman"/>
-          <w:szCs w:val="28"/>
-        </w:rPr>
-        <w:t>в некоторых случаях</w:t>
-      </w:r>
-      <w:r>
-        <w:rPr>
-          <w:rFonts w:cs="Times New Roman"/>
-          <w:szCs w:val="28"/>
-        </w:rPr>
-        <w:t xml:space="preserve"> может иметь ключевую роль</w:t>
-      </w:r>
-      <w:r>
-        <w:rPr>
-          <w:rFonts w:cs="Times New Roman"/>
-          <w:szCs w:val="28"/>
-        </w:rPr>
-        <w:t xml:space="preserve"> для получения нужного ответа. Разные сценарии коммуникации требуют разных тональностей, поэтому умение правильно настроить тон ответа является важным аспектом в формировании правильного </w:t>
-      </w:r>
-      <w:r>
-        <w:rPr>
-          <w:rFonts w:cs="Times New Roman"/>
-          <w:szCs w:val="28"/>
-        </w:rPr>
-        <w:t xml:space="preserve">результата. </w:t>
-      </w:r>
-      <w:r>
-        <w:rPr>
-          <w:rFonts w:cs="Times New Roman"/>
-          <w:szCs w:val="28"/>
-        </w:rPr>
-        <w:t xml:space="preserve">Например, </w:t>
-      </w:r>
-      <w:r>
-        <w:rPr>
-          <w:rFonts w:cs="Times New Roman"/>
-          <w:szCs w:val="28"/>
-        </w:rPr>
-        <w:t>"</w:t>
-      </w:r>
-      <w:r>
-        <w:rPr>
-          <w:rFonts w:cs="Times New Roman"/>
-          <w:szCs w:val="28"/>
-        </w:rPr>
-        <w:t>х</w:t>
-      </w:r>
-      <w:r>
-        <w:rPr>
-          <w:rFonts w:cs="Times New Roman"/>
-          <w:szCs w:val="28"/>
-        </w:rPr>
-        <w:t>очу, чтобы ответ на вопрос был формальным, но не слишком строгим</w:t>
-      </w:r>
-      <w:r>
-        <w:rPr>
-          <w:rFonts w:cs="Times New Roman"/>
-          <w:szCs w:val="28"/>
-        </w:rPr>
-        <w:t>"</w:t>
+        <w:t xml:space="preserve">В заключении </w:t>
+      </w:r>
+      <w:r>
+        <w:rPr>
+          <w:rFonts w:cs="Times New Roman"/>
+          <w:szCs w:val="28"/>
+        </w:rPr>
+        <w:t xml:space="preserve">можно </w:t>
+      </w:r>
+      <w:r>
+        <w:rPr>
+          <w:rFonts w:cs="Times New Roman"/>
+          <w:szCs w:val="28"/>
+        </w:rPr>
+        <w:t>подчерк</w:t>
+      </w:r>
+      <w:r>
+        <w:rPr>
+          <w:rFonts w:cs="Times New Roman"/>
+          <w:szCs w:val="28"/>
+        </w:rPr>
+        <w:t>н</w:t>
+      </w:r>
+      <w:r>
+        <w:rPr>
+          <w:rFonts w:cs="Times New Roman"/>
+          <w:szCs w:val="28"/>
+        </w:rPr>
+        <w:t>уть</w:t>
+      </w:r>
+      <w:r>
+        <w:rPr>
+          <w:rFonts w:cs="Times New Roman"/>
+          <w:szCs w:val="28"/>
+        </w:rPr>
+        <w:t xml:space="preserve"> важность умения формулировать запросы для взаимодействия с </w:t>
+      </w:r>
+      <w:r>
+        <w:rPr>
+          <w:rFonts w:cs="Times New Roman"/>
+          <w:szCs w:val="28"/>
+        </w:rPr>
+        <w:t>нейросетями</w:t>
+      </w:r>
+      <w:r>
+        <w:rPr>
+          <w:rFonts w:cs="Times New Roman"/>
+          <w:szCs w:val="28"/>
+        </w:rPr>
+        <w:t xml:space="preserve">. Понимание того, как правильно составить </w:t>
+      </w:r>
+      <w:proofErr w:type="spellStart"/>
+      <w:r>
+        <w:rPr>
+          <w:rFonts w:cs="Times New Roman"/>
+          <w:szCs w:val="28"/>
+        </w:rPr>
+        <w:t>промт</w:t>
+      </w:r>
+      <w:proofErr w:type="spellEnd"/>
+      <w:r>
+        <w:rPr>
+          <w:rFonts w:cs="Times New Roman"/>
+          <w:szCs w:val="28"/>
+        </w:rPr>
+        <w:t xml:space="preserve">, является ключом к успешной коммуникации с языковыми моделями. Этот навык не только важен для образования, но и становится все </w:t>
+      </w:r>
+      <w:r>
+        <w:rPr>
+          <w:rFonts w:cs="Times New Roman"/>
+          <w:szCs w:val="28"/>
+        </w:rPr>
+        <w:lastRenderedPageBreak/>
+        <w:t>более неотъемлемым в повседневной жизни</w:t>
+      </w:r>
+      <w:r>
+        <w:rPr>
+          <w:rFonts w:cs="Times New Roman"/>
+          <w:szCs w:val="28"/>
+        </w:rPr>
+        <w:t xml:space="preserve"> во всех сферах деятельности человека</w:t>
+      </w:r>
+      <w:r>
+        <w:rPr>
+          <w:rFonts w:cs="Times New Roman"/>
+          <w:szCs w:val="28"/>
+        </w:rPr>
+        <w:t xml:space="preserve">. </w:t>
+      </w:r>
+      <w:r>
+        <w:rPr>
+          <w:rFonts w:cs="Times New Roman"/>
+          <w:szCs w:val="28"/>
+        </w:rPr>
+        <w:t>Интеграция занятий, направленных на обучение</w:t>
+      </w:r>
+      <w:r>
+        <w:rPr>
+          <w:rFonts w:cs="Times New Roman"/>
+          <w:szCs w:val="28"/>
+        </w:rPr>
+        <w:t xml:space="preserve"> данному навыку</w:t>
+      </w:r>
+      <w:r>
+        <w:rPr>
+          <w:rFonts w:cs="Times New Roman"/>
+          <w:szCs w:val="28"/>
+        </w:rPr>
+        <w:t xml:space="preserve">, в школьную программу будет несомненно полезна для </w:t>
+      </w:r>
+      <w:r>
+        <w:rPr>
+          <w:rFonts w:cs="Times New Roman"/>
+          <w:szCs w:val="28"/>
+        </w:rPr>
+        <w:t>учеников</w:t>
+      </w:r>
+      <w:r>
+        <w:rPr>
+          <w:rFonts w:cs="Times New Roman"/>
+          <w:szCs w:val="28"/>
+        </w:rPr>
+        <w:t xml:space="preserve"> как в настоящем, так и в будущем.</w:t>
+      </w:r>
+      <w:r>
+        <w:rPr>
+          <w:rFonts w:cs="Times New Roman"/>
+          <w:szCs w:val="28"/>
+        </w:rPr>
+        <w:t xml:space="preserve"> </w:t>
+      </w:r>
+      <w:r>
+        <w:rPr>
+          <w:rFonts w:cs="Times New Roman"/>
+          <w:szCs w:val="28"/>
+        </w:rPr>
+        <w:t>Дети, обладающие этим навыком, будут более уверенно справляться с</w:t>
+      </w:r>
+      <w:r>
+        <w:rPr>
+          <w:rFonts w:cs="Times New Roman"/>
+          <w:szCs w:val="28"/>
+        </w:rPr>
+        <w:t xml:space="preserve"> трудностями на своем пути</w:t>
+      </w:r>
+      <w:r>
+        <w:rPr>
+          <w:rFonts w:cs="Times New Roman"/>
+          <w:szCs w:val="28"/>
+        </w:rPr>
+        <w:t xml:space="preserve"> и использовать современные технологии </w:t>
+      </w:r>
+      <w:r>
+        <w:rPr>
+          <w:rFonts w:cs="Times New Roman"/>
+          <w:szCs w:val="28"/>
+        </w:rPr>
+        <w:t xml:space="preserve">на свою </w:t>
+      </w:r>
+      <w:r>
+        <w:rPr>
+          <w:rFonts w:cs="Times New Roman"/>
+          <w:szCs w:val="28"/>
+        </w:rPr>
+        <w:t>польз</w:t>
+      </w:r>
+      <w:r>
+        <w:rPr>
+          <w:rFonts w:cs="Times New Roman"/>
+          <w:szCs w:val="28"/>
+        </w:rPr>
+        <w:t>у</w:t>
       </w:r>
       <w:r>
         <w:rPr>
@@ -1244,195 +1582,70 @@
     <w:p>
       <w:pPr>
         <w:pStyle w:val="a6"/>
-        <w:rPr>
-          <w:rFonts w:cs="Times New Roman"/>
-          <w:szCs w:val="28"/>
-        </w:rPr>
-      </w:pPr>
-      <w:r>
-        <w:rPr>
-          <w:rFonts w:cs="Times New Roman"/>
-          <w:szCs w:val="28"/>
-        </w:rPr>
-        <w:t xml:space="preserve">В заключении </w:t>
-      </w:r>
-      <w:r>
-        <w:rPr>
-          <w:rFonts w:cs="Times New Roman"/>
-          <w:szCs w:val="28"/>
-        </w:rPr>
-        <w:t xml:space="preserve">можно </w:t>
-      </w:r>
-      <w:r>
-        <w:rPr>
-          <w:rFonts w:cs="Times New Roman"/>
-          <w:szCs w:val="28"/>
-        </w:rPr>
-        <w:t>подчерк</w:t>
-      </w:r>
-      <w:r>
-        <w:rPr>
-          <w:rFonts w:cs="Times New Roman"/>
-          <w:szCs w:val="28"/>
-        </w:rPr>
-        <w:t>н</w:t>
-      </w:r>
-      <w:r>
-        <w:rPr>
-          <w:rFonts w:cs="Times New Roman"/>
-          <w:szCs w:val="28"/>
-        </w:rPr>
-        <w:t>уть</w:t>
-      </w:r>
-      <w:r>
-        <w:rPr>
-          <w:rFonts w:cs="Times New Roman"/>
-          <w:szCs w:val="28"/>
-        </w:rPr>
-        <w:t xml:space="preserve"> важность умения формулировать запросы для взаимодействия с </w:t>
-      </w:r>
-      <w:r>
-        <w:rPr>
-          <w:rFonts w:cs="Times New Roman"/>
-          <w:szCs w:val="28"/>
-        </w:rPr>
-        <w:t>нейросетями</w:t>
-      </w:r>
-      <w:r>
-        <w:rPr>
-          <w:rFonts w:cs="Times New Roman"/>
-          <w:szCs w:val="28"/>
-        </w:rPr>
-        <w:t>. Понимание того, как правильно составить промт, является ключом к успешной коммуникации с языковыми моделями. Этот навык не только важен для образования, но и становится все более неотъемлемым в повседневной жизни</w:t>
-      </w:r>
-      <w:r>
-        <w:rPr>
-          <w:rFonts w:cs="Times New Roman"/>
-          <w:szCs w:val="28"/>
-        </w:rPr>
-        <w:t xml:space="preserve"> во всех сферах деятельности человека</w:t>
-      </w:r>
-      <w:r>
-        <w:rPr>
-          <w:rFonts w:cs="Times New Roman"/>
-          <w:szCs w:val="28"/>
-        </w:rPr>
-        <w:t xml:space="preserve">. </w:t>
-      </w:r>
-      <w:r>
-        <w:rPr>
-          <w:rFonts w:cs="Times New Roman"/>
-          <w:szCs w:val="28"/>
-        </w:rPr>
-        <w:t>Интеграция занятий, направленных на обучение</w:t>
-      </w:r>
-      <w:r>
-        <w:rPr>
-          <w:rFonts w:cs="Times New Roman"/>
-          <w:szCs w:val="28"/>
-        </w:rPr>
-        <w:t xml:space="preserve"> данному навыку</w:t>
-      </w:r>
-      <w:r>
-        <w:rPr>
-          <w:rFonts w:cs="Times New Roman"/>
-          <w:szCs w:val="28"/>
-        </w:rPr>
-        <w:t xml:space="preserve">, в школьную программу будет несомненно полезна для </w:t>
-      </w:r>
-      <w:r>
-        <w:rPr>
-          <w:rFonts w:cs="Times New Roman"/>
-          <w:szCs w:val="28"/>
-        </w:rPr>
-        <w:t>учеников</w:t>
-      </w:r>
-      <w:r>
-        <w:rPr>
-          <w:rFonts w:cs="Times New Roman"/>
-          <w:szCs w:val="28"/>
-        </w:rPr>
-        <w:t xml:space="preserve"> как в настоящем, так и в будущем.</w:t>
-      </w:r>
-      <w:r>
-        <w:rPr>
-          <w:rFonts w:cs="Times New Roman"/>
-          <w:szCs w:val="28"/>
-        </w:rPr>
-        <w:t xml:space="preserve"> </w:t>
-      </w:r>
-      <w:r>
-        <w:rPr>
-          <w:rFonts w:cs="Times New Roman"/>
-          <w:szCs w:val="28"/>
-        </w:rPr>
-        <w:t>Дети, обладающие этим навыком, будут более уверенно справляться с</w:t>
-      </w:r>
-      <w:r>
-        <w:rPr>
-          <w:rFonts w:cs="Times New Roman"/>
-          <w:szCs w:val="28"/>
-        </w:rPr>
-        <w:t xml:space="preserve"> трудностями на своем пути</w:t>
-      </w:r>
-      <w:r>
-        <w:rPr>
-          <w:rFonts w:cs="Times New Roman"/>
-          <w:szCs w:val="28"/>
-        </w:rPr>
-        <w:t xml:space="preserve"> и использовать современные технологии </w:t>
-      </w:r>
-      <w:r>
-        <w:rPr>
-          <w:rFonts w:cs="Times New Roman"/>
-          <w:szCs w:val="28"/>
-        </w:rPr>
-        <w:t xml:space="preserve">на свою </w:t>
-      </w:r>
-      <w:r>
-        <w:rPr>
-          <w:rFonts w:cs="Times New Roman"/>
-          <w:szCs w:val="28"/>
-        </w:rPr>
-        <w:t>польз</w:t>
-      </w:r>
-      <w:r>
-        <w:rPr>
-          <w:rFonts w:cs="Times New Roman"/>
-          <w:szCs w:val="28"/>
-        </w:rPr>
-        <w:t>у</w:t>
-      </w:r>
-      <w:r>
-        <w:rPr>
-          <w:rFonts w:cs="Times New Roman"/>
-          <w:szCs w:val="28"/>
-        </w:rPr>
-        <w:t>.</w:t>
+        <w:ind w:firstLine="0"/>
+        <w:rPr>
+          <w:b/>
+          <w:bCs/>
+        </w:rPr>
+      </w:pPr>
+      <w:r>
+        <w:rPr>
+          <w:b/>
+          <w:bCs/>
+        </w:rPr>
+        <w:t>Список использованных источников</w:t>
+      </w:r>
+      <w:r>
+        <w:rPr>
+          <w:b/>
+          <w:bCs/>
+        </w:rPr>
+        <w:t>:</w:t>
       </w:r>
     </w:p>
     <w:p>
       <w:pPr>
         <w:pStyle w:val="a6"/>
         <w:ind w:firstLine="0"/>
-        <w:rPr>
-          <w:b/>
-          <w:bCs/>
-        </w:rPr>
-      </w:pPr>
-      <w:r>
-        <w:rPr>
-          <w:b/>
-          <w:bCs/>
-        </w:rPr>
-        <w:t>Список использованных источников</w:t>
-      </w:r>
-      <w:r>
-        <w:rPr>
-          <w:b/>
-          <w:bCs/>
-        </w:rPr>
-        <w:t>:</w:t>
+      </w:pPr>
+      <w:r>
+        <w:t xml:space="preserve">1. </w:t>
+      </w:r>
+      <w:r>
+        <w:t>Искусственный интеллект в образовании: проблемы и возможности для устойчивого развития</w:t>
+      </w:r>
+      <w:r>
+        <w:t>.</w:t>
+      </w:r>
+      <w:r>
+        <w:t xml:space="preserve"> </w:t>
+      </w:r>
+      <w:r>
+        <w:t xml:space="preserve">– URL: </w:t>
+      </w:r>
+      <w:r>
+        <w:t xml:space="preserve">https://roscongress.org/materials/iskusstvennyy-intellekt-v-obrazovanii-problemy-i-vozmozhnosti-dlya-ustoychivogo-razvitiya/ </w:t>
+      </w:r>
+      <w:r>
+        <w:t xml:space="preserve">(дата обращения </w:t>
+      </w:r>
+      <w:r>
+        <w:t>26</w:t>
+      </w:r>
+      <w:r>
+        <w:t>.</w:t>
+      </w:r>
+      <w:r>
+        <w:t>03</w:t>
+      </w:r>
+      <w:r>
+        <w:t>.202</w:t>
+      </w:r>
+      <w:r>
+        <w:t>4</w:t>
+      </w:r>
+      <w:r>
+        <w:t>)</w:t>
       </w:r>
     </w:p>
     <w:p>
@@ -1441,28 +1654,25 @@
         <w:ind w:firstLine="0"/>
       </w:pPr>
       <w:r>
-        <w:t xml:space="preserve">1. </w:t>
-      </w:r>
-      <w:r>
-        <w:t>Искусственный интеллект в образовании: проблемы и возможности для устойчивого развития</w:t>
-      </w:r>
-      <w:r>
-        <w:t>.</w:t>
+        <w:t>2</w:t>
+      </w:r>
+      <w:r>
+        <w:t xml:space="preserve">. </w:t>
+      </w:r>
+      <w:r>
+        <w:t>Искусственный интеллект в образовании: перспективы применения в России</w:t>
       </w:r>
       <w:r>
         <w:t xml:space="preserve"> </w:t>
       </w:r>
       <w:r>
-        <w:t xml:space="preserve">– URL: </w:t>
-      </w:r>
-      <w:r>
-        <w:t xml:space="preserve">https://roscongress.org/materials/iskusstvennyy-intellekt-v-obrazovanii-problemy-i-vozmozhnosti-dlya-ustoychivogo-razvitiya/ </w:t>
-      </w:r>
-      <w:r>
-        <w:t xml:space="preserve">(дата обращения </w:t>
-      </w:r>
-      <w:r>
-        <w:t>26</w:t>
+        <w:t>–</w:t>
+      </w:r>
+      <w:r>
+        <w:t xml:space="preserve"> URL: https://trends.rbc.ru/trends/education/5d6beaea9a7947a1c1fe9152 (дата обращения </w:t>
+      </w:r>
+      <w:r>
+        <w:t>25</w:t>
       </w:r>
       <w:r>
         <w:t>.</w:t>
@@ -1486,56 +1696,18 @@
         <w:ind w:firstLine="0"/>
       </w:pPr>
       <w:r>
-        <w:lastRenderedPageBreak/>
-        <w:t>2</w:t>
+        <w:t>3</w:t>
       </w:r>
       <w:r>
         <w:t xml:space="preserve">. </w:t>
       </w:r>
-      <w:r>
-        <w:t>Искусственный интеллект в образовании: перспективы применения в России</w:t>
-      </w:r>
-      <w:r>
-        <w:t xml:space="preserve"> </w:t>
-      </w:r>
-      <w:r>
-        <w:t>–</w:t>
-      </w:r>
-      <w:r>
-        <w:t xml:space="preserve"> URL: https://trends.rbc.ru/trends/education/5d6beaea9a7947a1c1fe9152 (дата обращения </w:t>
-      </w:r>
-      <w:r>
-        <w:t>25</w:t>
-      </w:r>
-      <w:r>
-        <w:t>.</w:t>
-      </w:r>
-      <w:r>
-        <w:t>03</w:t>
-      </w:r>
-      <w:r>
-        <w:t>.202</w:t>
-      </w:r>
-      <w:r>
-        <w:t>4</w:t>
-      </w:r>
-      <w:r>
-        <w:t>)</w:t>
-      </w:r>
-    </w:p>
-    <w:p>
-      <w:pPr>
-        <w:pStyle w:val="a6"/>
-        <w:ind w:firstLine="0"/>
-      </w:pPr>
-      <w:r>
-        <w:t>3</w:t>
-      </w:r>
-      <w:r>
-        <w:t xml:space="preserve">. </w:t>
-      </w:r>
-      <w:r>
-        <w:t>Полысалов Г.Ю. Искусственный интеллект в образовании.</w:t>
+      <w:proofErr w:type="spellStart"/>
+      <w:r>
+        <w:t>Полысалов</w:t>
+      </w:r>
+      <w:proofErr w:type="spellEnd"/>
+      <w:r>
+        <w:t xml:space="preserve"> Г.Ю. Искусственный интеллект в образовании.</w:t>
       </w:r>
       <w:r>
         <w:t xml:space="preserve"> –</w:t>
@@ -1654,6 +1826,7 @@
           </w:rPr>
           <w:t>/</w:t>
         </w:r>
+        <w:proofErr w:type="spellStart"/>
         <w:r>
           <w:rPr>
             <w:rStyle w:val="a4"/>
@@ -1661,6 +1834,7 @@
           </w:rPr>
           <w:t>british</w:t>
         </w:r>
+        <w:proofErr w:type="spellEnd"/>
         <w:r>
           <w:rPr>
             <w:rStyle w:val="a4"/>
@@ -1736,7 +1910,31 @@
         <w:t xml:space="preserve">. </w:t>
       </w:r>
       <w:r>
-        <w:t>Как составлять запросы к Midjourney, Stable Diffusion и другим нейросетям.</w:t>
+        <w:t xml:space="preserve">Как составлять запросы к </w:t>
+      </w:r>
+      <w:proofErr w:type="spellStart"/>
+      <w:r>
+        <w:t>Midjourney</w:t>
+      </w:r>
+      <w:proofErr w:type="spellEnd"/>
+      <w:r>
+        <w:t xml:space="preserve">, </w:t>
+      </w:r>
+      <w:proofErr w:type="spellStart"/>
+      <w:r>
+        <w:t>Stable</w:t>
+      </w:r>
+      <w:proofErr w:type="spellEnd"/>
+      <w:r>
+        <w:t xml:space="preserve"> </w:t>
+      </w:r>
+      <w:proofErr w:type="spellStart"/>
+      <w:r>
+        <w:t>Diffusion</w:t>
+      </w:r>
+      <w:proofErr w:type="spellEnd"/>
+      <w:r>
+        <w:t xml:space="preserve"> и другим нейросетям.</w:t>
       </w:r>
       <w:r>
         <w:t xml:space="preserve"> </w:t>
@@ -1788,16 +1986,18 @@
         <w:t xml:space="preserve">6. </w:t>
       </w:r>
       <w:r>
-        <w:t>Как написать идеальный запрос для ChatGPT</w:t>
-      </w:r>
+        <w:t xml:space="preserve">Как написать идеальный запрос для </w:t>
+      </w:r>
+      <w:proofErr w:type="spellStart"/>
+      <w:r>
+        <w:t>ChatGPT</w:t>
+      </w:r>
+      <w:proofErr w:type="spellEnd"/>
       <w:r>
         <w:t>.</w:t>
       </w:r>
       <w:r>
-        <w:t xml:space="preserve"> </w:t>
-      </w:r>
-      <w:r>
-        <w:t xml:space="preserve">– </w:t>
+        <w:t xml:space="preserve"> – </w:t>
       </w:r>
       <w:r>
         <w:rPr>
@@ -1822,6 +2022,7 @@
           </w:rPr>
           <w:t>://</w:t>
         </w:r>
+        <w:proofErr w:type="spellStart"/>
         <w:r>
           <w:rPr>
             <w:rStyle w:val="a4"/>
@@ -1829,6 +2030,7 @@
           </w:rPr>
           <w:t>habr</w:t>
         </w:r>
+        <w:proofErr w:type="spellEnd"/>
         <w:r>
           <w:rPr>
             <w:rStyle w:val="a4"/>
@@ -1848,6 +2050,7 @@
           </w:rPr>
           <w:t>/</w:t>
         </w:r>
+        <w:proofErr w:type="spellStart"/>
         <w:r>
           <w:rPr>
             <w:rStyle w:val="a4"/>
@@ -1855,6 +2058,7 @@
           </w:rPr>
           <w:t>ru</w:t>
         </w:r>
+        <w:proofErr w:type="spellEnd"/>
         <w:r>
           <w:rPr>
             <w:rStyle w:val="a4"/>
@@ -1879,7 +2083,15 @@
         <w:t xml:space="preserve"> (</w:t>
       </w:r>
       <w:r>
-        <w:t>дата образения 25.03.2024</w:t>
+        <w:t xml:space="preserve">дата </w:t>
+      </w:r>
+      <w:proofErr w:type="spellStart"/>
+      <w:r>
+        <w:t>образения</w:t>
+      </w:r>
+      <w:proofErr w:type="spellEnd"/>
+      <w:r>
+        <w:t xml:space="preserve"> 25.03.2024</w:t>
       </w:r>
       <w:r>
         <w:t>)</w:t>

</xml_diff>

<commit_message>
from LP final topic v3
</commit_message>
<xml_diff>
--- a/Искусственный интеллект в образовании.docx
+++ b/Искусственный интеллект в образовании.docx
@@ -102,6 +102,14 @@
           <w:szCs w:val="28"/>
         </w:rPr>
         <w:t xml:space="preserve">Мельников </w:t>
+      </w:r>
+      <w:r>
+        <w:rPr>
+          <w:rFonts w:ascii="Times New Roman" w:hAnsi="Times New Roman" w:cs="Times New Roman"/>
+          <w:sz w:val="28"/>
+          <w:szCs w:val="28"/>
+        </w:rPr>
+        <w:t>Д.А.</w:t>
       </w:r>
     </w:p>
     <w:p>

</xml_diff>